<commit_message>
Listbox populates for available patients.
</commit_message>
<xml_diff>
--- a/2021 - Assignment 4.docx
+++ b/2021 - Assignment 4.docx
@@ -598,17 +598,16 @@
         <w:tblLook w:val="04A0" w:firstRow="1" w:lastRow="0" w:firstColumn="1" w:lastColumn="0" w:noHBand="0" w:noVBand="1"/>
       </w:tblPr>
       <w:tblGrid>
-        <w:gridCol w:w="1401"/>
-        <w:gridCol w:w="1455"/>
-        <w:gridCol w:w="1445"/>
-        <w:gridCol w:w="1461"/>
-        <w:gridCol w:w="1454"/>
         <w:gridCol w:w="1414"/>
+        <w:gridCol w:w="1465"/>
+        <w:gridCol w:w="1456"/>
+        <w:gridCol w:w="1470"/>
+        <w:gridCol w:w="1427"/>
       </w:tblGrid>
       <w:tr>
         <w:tc>
           <w:tcPr>
-            <w:tcW w:w="1596" w:type="dxa"/>
+            <w:tcW w:w="1414" w:type="dxa"/>
             <w:shd w:val="clear" w:color="auto" w:fill="auto"/>
           </w:tcPr>
           <w:p>
@@ -631,7 +630,7 @@
         </w:tc>
         <w:tc>
           <w:tcPr>
-            <w:tcW w:w="1596" w:type="dxa"/>
+            <w:tcW w:w="1465" w:type="dxa"/>
             <w:shd w:val="clear" w:color="auto" w:fill="auto"/>
           </w:tcPr>
           <w:p>
@@ -654,7 +653,7 @@
         </w:tc>
         <w:tc>
           <w:tcPr>
-            <w:tcW w:w="1596" w:type="dxa"/>
+            <w:tcW w:w="1456" w:type="dxa"/>
             <w:shd w:val="clear" w:color="auto" w:fill="auto"/>
           </w:tcPr>
           <w:p>
@@ -677,7 +676,7 @@
         </w:tc>
         <w:tc>
           <w:tcPr>
-            <w:tcW w:w="1596" w:type="dxa"/>
+            <w:tcW w:w="1470" w:type="dxa"/>
             <w:shd w:val="clear" w:color="auto" w:fill="auto"/>
           </w:tcPr>
           <w:p>
@@ -700,22 +699,7 @@
         </w:tc>
         <w:tc>
           <w:tcPr>
-            <w:tcW w:w="1596" w:type="dxa"/>
-            <w:shd w:val="clear" w:color="auto" w:fill="auto"/>
-          </w:tcPr>
-          <w:p>
-            <w:pPr>
-              <w:rPr>
-                <w:rFonts w:ascii="Calibri" w:eastAsia="Calibri" w:hAnsi="Calibri"/>
-                <w:sz w:val="20"/>
-                <w:szCs w:val="22"/>
-              </w:rPr>
-            </w:pPr>
-          </w:p>
-        </w:tc>
-        <w:tc>
-          <w:tcPr>
-            <w:tcW w:w="1596" w:type="dxa"/>
+            <w:tcW w:w="1427" w:type="dxa"/>
             <w:shd w:val="clear" w:color="auto" w:fill="auto"/>
           </w:tcPr>
           <w:p>
@@ -732,7 +716,7 @@
       <w:tr>
         <w:tc>
           <w:tcPr>
-            <w:tcW w:w="1596" w:type="dxa"/>
+            <w:tcW w:w="1414" w:type="dxa"/>
             <w:shd w:val="clear" w:color="auto" w:fill="auto"/>
           </w:tcPr>
           <w:p>
@@ -755,7 +739,7 @@
         </w:tc>
         <w:tc>
           <w:tcPr>
-            <w:tcW w:w="1596" w:type="dxa"/>
+            <w:tcW w:w="1465" w:type="dxa"/>
             <w:shd w:val="clear" w:color="auto" w:fill="auto"/>
           </w:tcPr>
           <w:p>
@@ -778,7 +762,7 @@
         </w:tc>
         <w:tc>
           <w:tcPr>
-            <w:tcW w:w="1596" w:type="dxa"/>
+            <w:tcW w:w="1456" w:type="dxa"/>
             <w:shd w:val="clear" w:color="auto" w:fill="auto"/>
           </w:tcPr>
           <w:p>
@@ -801,7 +785,7 @@
         </w:tc>
         <w:tc>
           <w:tcPr>
-            <w:tcW w:w="1596" w:type="dxa"/>
+            <w:tcW w:w="1470" w:type="dxa"/>
             <w:shd w:val="clear" w:color="auto" w:fill="auto"/>
           </w:tcPr>
           <w:p>
@@ -834,7 +818,7 @@
         </w:tc>
         <w:tc>
           <w:tcPr>
-            <w:tcW w:w="1596" w:type="dxa"/>
+            <w:tcW w:w="1427" w:type="dxa"/>
             <w:shd w:val="clear" w:color="auto" w:fill="auto"/>
           </w:tcPr>
           <w:p>
@@ -853,28 +837,13 @@
               </w:rPr>
               <w:t>30</w:t>
             </w:r>
-          </w:p>
-        </w:tc>
-        <w:tc>
-          <w:tcPr>
-            <w:tcW w:w="1596" w:type="dxa"/>
-            <w:shd w:val="clear" w:color="auto" w:fill="auto"/>
-          </w:tcPr>
-          <w:p>
-            <w:pPr>
-              <w:rPr>
-                <w:rFonts w:ascii="Calibri" w:eastAsia="Calibri" w:hAnsi="Calibri"/>
-                <w:sz w:val="20"/>
-                <w:szCs w:val="22"/>
-              </w:rPr>
-            </w:pPr>
           </w:p>
         </w:tc>
       </w:tr>
       <w:tr>
         <w:tc>
           <w:tcPr>
-            <w:tcW w:w="1596" w:type="dxa"/>
+            <w:tcW w:w="1414" w:type="dxa"/>
             <w:shd w:val="clear" w:color="auto" w:fill="auto"/>
           </w:tcPr>
           <w:p>
@@ -897,7 +866,7 @@
         </w:tc>
         <w:tc>
           <w:tcPr>
-            <w:tcW w:w="1596" w:type="dxa"/>
+            <w:tcW w:w="1465" w:type="dxa"/>
             <w:shd w:val="clear" w:color="auto" w:fill="auto"/>
           </w:tcPr>
           <w:p>
@@ -920,7 +889,7 @@
         </w:tc>
         <w:tc>
           <w:tcPr>
-            <w:tcW w:w="1596" w:type="dxa"/>
+            <w:tcW w:w="1456" w:type="dxa"/>
             <w:shd w:val="clear" w:color="auto" w:fill="auto"/>
           </w:tcPr>
           <w:p>
@@ -943,7 +912,7 @@
         </w:tc>
         <w:tc>
           <w:tcPr>
-            <w:tcW w:w="1596" w:type="dxa"/>
+            <w:tcW w:w="1470" w:type="dxa"/>
             <w:shd w:val="clear" w:color="auto" w:fill="auto"/>
           </w:tcPr>
           <w:p>
@@ -992,7 +961,7 @@
         </w:tc>
         <w:tc>
           <w:tcPr>
-            <w:tcW w:w="1596" w:type="dxa"/>
+            <w:tcW w:w="1427" w:type="dxa"/>
             <w:shd w:val="clear" w:color="auto" w:fill="auto"/>
           </w:tcPr>
           <w:p>
@@ -1011,28 +980,13 @@
               </w:rPr>
               <w:t>45</w:t>
             </w:r>
-          </w:p>
-        </w:tc>
-        <w:tc>
-          <w:tcPr>
-            <w:tcW w:w="1596" w:type="dxa"/>
-            <w:shd w:val="clear" w:color="auto" w:fill="auto"/>
-          </w:tcPr>
-          <w:p>
-            <w:pPr>
-              <w:rPr>
-                <w:rFonts w:ascii="Calibri" w:eastAsia="Calibri" w:hAnsi="Calibri"/>
-                <w:sz w:val="20"/>
-                <w:szCs w:val="22"/>
-              </w:rPr>
-            </w:pPr>
           </w:p>
         </w:tc>
       </w:tr>
       <w:tr>
         <w:tc>
           <w:tcPr>
-            <w:tcW w:w="1596" w:type="dxa"/>
+            <w:tcW w:w="1414" w:type="dxa"/>
             <w:shd w:val="clear" w:color="auto" w:fill="auto"/>
           </w:tcPr>
           <w:p>
@@ -1055,7 +1009,7 @@
         </w:tc>
         <w:tc>
           <w:tcPr>
-            <w:tcW w:w="1596" w:type="dxa"/>
+            <w:tcW w:w="1465" w:type="dxa"/>
             <w:shd w:val="clear" w:color="auto" w:fill="auto"/>
           </w:tcPr>
           <w:p>
@@ -1078,7 +1032,7 @@
         </w:tc>
         <w:tc>
           <w:tcPr>
-            <w:tcW w:w="1596" w:type="dxa"/>
+            <w:tcW w:w="1456" w:type="dxa"/>
             <w:shd w:val="clear" w:color="auto" w:fill="auto"/>
           </w:tcPr>
           <w:p>
@@ -1101,7 +1055,7 @@
         </w:tc>
         <w:tc>
           <w:tcPr>
-            <w:tcW w:w="1596" w:type="dxa"/>
+            <w:tcW w:w="1470" w:type="dxa"/>
             <w:shd w:val="clear" w:color="auto" w:fill="auto"/>
           </w:tcPr>
           <w:p>
@@ -1124,7 +1078,7 @@
         </w:tc>
         <w:tc>
           <w:tcPr>
-            <w:tcW w:w="1596" w:type="dxa"/>
+            <w:tcW w:w="1427" w:type="dxa"/>
             <w:shd w:val="clear" w:color="auto" w:fill="auto"/>
           </w:tcPr>
           <w:p>
@@ -1143,28 +1097,13 @@
               </w:rPr>
               <w:t>30</w:t>
             </w:r>
-          </w:p>
-        </w:tc>
-        <w:tc>
-          <w:tcPr>
-            <w:tcW w:w="1596" w:type="dxa"/>
-            <w:shd w:val="clear" w:color="auto" w:fill="auto"/>
-          </w:tcPr>
-          <w:p>
-            <w:pPr>
-              <w:rPr>
-                <w:rFonts w:ascii="Calibri" w:eastAsia="Calibri" w:hAnsi="Calibri"/>
-                <w:sz w:val="20"/>
-                <w:szCs w:val="22"/>
-              </w:rPr>
-            </w:pPr>
           </w:p>
         </w:tc>
       </w:tr>
       <w:tr>
         <w:tc>
           <w:tcPr>
-            <w:tcW w:w="1596" w:type="dxa"/>
+            <w:tcW w:w="1414" w:type="dxa"/>
             <w:shd w:val="clear" w:color="auto" w:fill="auto"/>
           </w:tcPr>
           <w:p>
@@ -1187,7 +1126,7 @@
         </w:tc>
         <w:tc>
           <w:tcPr>
-            <w:tcW w:w="1596" w:type="dxa"/>
+            <w:tcW w:w="1465" w:type="dxa"/>
             <w:shd w:val="clear" w:color="auto" w:fill="auto"/>
           </w:tcPr>
           <w:p>
@@ -1210,7 +1149,7 @@
         </w:tc>
         <w:tc>
           <w:tcPr>
-            <w:tcW w:w="1596" w:type="dxa"/>
+            <w:tcW w:w="1456" w:type="dxa"/>
             <w:shd w:val="clear" w:color="auto" w:fill="auto"/>
           </w:tcPr>
           <w:p>
@@ -1233,7 +1172,7 @@
         </w:tc>
         <w:tc>
           <w:tcPr>
-            <w:tcW w:w="1596" w:type="dxa"/>
+            <w:tcW w:w="1470" w:type="dxa"/>
             <w:shd w:val="clear" w:color="auto" w:fill="auto"/>
           </w:tcPr>
           <w:p>
@@ -1256,22 +1195,7 @@
         </w:tc>
         <w:tc>
           <w:tcPr>
-            <w:tcW w:w="1596" w:type="dxa"/>
-            <w:shd w:val="clear" w:color="auto" w:fill="auto"/>
-          </w:tcPr>
-          <w:p>
-            <w:pPr>
-              <w:rPr>
-                <w:rFonts w:ascii="Calibri" w:eastAsia="Calibri" w:hAnsi="Calibri"/>
-                <w:sz w:val="20"/>
-                <w:szCs w:val="22"/>
-              </w:rPr>
-            </w:pPr>
-          </w:p>
-        </w:tc>
-        <w:tc>
-          <w:tcPr>
-            <w:tcW w:w="1596" w:type="dxa"/>
+            <w:tcW w:w="1427" w:type="dxa"/>
             <w:shd w:val="clear" w:color="auto" w:fill="auto"/>
           </w:tcPr>
           <w:p>
@@ -1288,7 +1212,7 @@
       <w:tr>
         <w:tc>
           <w:tcPr>
-            <w:tcW w:w="1596" w:type="dxa"/>
+            <w:tcW w:w="1414" w:type="dxa"/>
             <w:shd w:val="clear" w:color="auto" w:fill="auto"/>
           </w:tcPr>
           <w:p>
@@ -1311,7 +1235,7 @@
         </w:tc>
         <w:tc>
           <w:tcPr>
-            <w:tcW w:w="1596" w:type="dxa"/>
+            <w:tcW w:w="1465" w:type="dxa"/>
             <w:shd w:val="clear" w:color="auto" w:fill="auto"/>
           </w:tcPr>
           <w:p>
@@ -1334,7 +1258,7 @@
         </w:tc>
         <w:tc>
           <w:tcPr>
-            <w:tcW w:w="1596" w:type="dxa"/>
+            <w:tcW w:w="1456" w:type="dxa"/>
             <w:shd w:val="clear" w:color="auto" w:fill="auto"/>
           </w:tcPr>
           <w:p>
@@ -1357,30 +1281,7 @@
         </w:tc>
         <w:tc>
           <w:tcPr>
-            <w:tcW w:w="1596" w:type="dxa"/>
-            <w:shd w:val="clear" w:color="auto" w:fill="auto"/>
-          </w:tcPr>
-          <w:p>
-            <w:pPr>
-              <w:rPr>
-                <w:rFonts w:ascii="Calibri" w:eastAsia="Calibri" w:hAnsi="Calibri"/>
-                <w:sz w:val="20"/>
-                <w:szCs w:val="22"/>
-              </w:rPr>
-            </w:pPr>
-            <w:r>
-              <w:rPr>
-                <w:rFonts w:ascii="Calibri" w:eastAsia="Calibri" w:hAnsi="Calibri"/>
-                <w:sz w:val="20"/>
-                <w:szCs w:val="22"/>
-              </w:rPr>
-              <w:t>W 12:00</w:t>
-            </w:r>
-          </w:p>
-        </w:tc>
-        <w:tc>
-          <w:tcPr>
-            <w:tcW w:w="1596" w:type="dxa"/>
+            <w:tcW w:w="1470" w:type="dxa"/>
             <w:shd w:val="clear" w:color="auto" w:fill="auto"/>
           </w:tcPr>
           <w:p>
@@ -1403,7 +1304,7 @@
         </w:tc>
         <w:tc>
           <w:tcPr>
-            <w:tcW w:w="1596" w:type="dxa"/>
+            <w:tcW w:w="1427" w:type="dxa"/>
             <w:shd w:val="clear" w:color="auto" w:fill="auto"/>
           </w:tcPr>
           <w:p>
@@ -1428,7 +1329,7 @@
       <w:tr>
         <w:tc>
           <w:tcPr>
-            <w:tcW w:w="1596" w:type="dxa"/>
+            <w:tcW w:w="1414" w:type="dxa"/>
             <w:shd w:val="clear" w:color="auto" w:fill="auto"/>
           </w:tcPr>
           <w:p>
@@ -1451,7 +1352,7 @@
         </w:tc>
         <w:tc>
           <w:tcPr>
-            <w:tcW w:w="1596" w:type="dxa"/>
+            <w:tcW w:w="1465" w:type="dxa"/>
             <w:shd w:val="clear" w:color="auto" w:fill="auto"/>
           </w:tcPr>
           <w:p>
@@ -1474,7 +1375,7 @@
         </w:tc>
         <w:tc>
           <w:tcPr>
-            <w:tcW w:w="1596" w:type="dxa"/>
+            <w:tcW w:w="1456" w:type="dxa"/>
             <w:shd w:val="clear" w:color="auto" w:fill="auto"/>
           </w:tcPr>
           <w:p>
@@ -1497,30 +1398,7 @@
         </w:tc>
         <w:tc>
           <w:tcPr>
-            <w:tcW w:w="1596" w:type="dxa"/>
-            <w:shd w:val="clear" w:color="auto" w:fill="auto"/>
-          </w:tcPr>
-          <w:p>
-            <w:pPr>
-              <w:rPr>
-                <w:rFonts w:ascii="Calibri" w:eastAsia="Calibri" w:hAnsi="Calibri"/>
-                <w:sz w:val="20"/>
-                <w:szCs w:val="22"/>
-              </w:rPr>
-            </w:pPr>
-            <w:r>
-              <w:rPr>
-                <w:rFonts w:ascii="Calibri" w:eastAsia="Calibri" w:hAnsi="Calibri"/>
-                <w:sz w:val="20"/>
-                <w:szCs w:val="22"/>
-              </w:rPr>
-              <w:t>M 12:00</w:t>
-            </w:r>
-          </w:p>
-        </w:tc>
-        <w:tc>
-          <w:tcPr>
-            <w:tcW w:w="1596" w:type="dxa"/>
+            <w:tcW w:w="1470" w:type="dxa"/>
             <w:shd w:val="clear" w:color="auto" w:fill="auto"/>
           </w:tcPr>
           <w:p>
@@ -1543,7 +1421,7 @@
         </w:tc>
         <w:tc>
           <w:tcPr>
-            <w:tcW w:w="1596" w:type="dxa"/>
+            <w:tcW w:w="1427" w:type="dxa"/>
             <w:shd w:val="clear" w:color="auto" w:fill="auto"/>
           </w:tcPr>
           <w:p>
@@ -1568,7 +1446,7 @@
       <w:tr>
         <w:tc>
           <w:tcPr>
-            <w:tcW w:w="1596" w:type="dxa"/>
+            <w:tcW w:w="1414" w:type="dxa"/>
             <w:shd w:val="clear" w:color="auto" w:fill="auto"/>
           </w:tcPr>
           <w:p>
@@ -1591,7 +1469,7 @@
         </w:tc>
         <w:tc>
           <w:tcPr>
-            <w:tcW w:w="1596" w:type="dxa"/>
+            <w:tcW w:w="1465" w:type="dxa"/>
             <w:shd w:val="clear" w:color="auto" w:fill="auto"/>
           </w:tcPr>
           <w:p>
@@ -1614,7 +1492,7 @@
         </w:tc>
         <w:tc>
           <w:tcPr>
-            <w:tcW w:w="1596" w:type="dxa"/>
+            <w:tcW w:w="1456" w:type="dxa"/>
             <w:shd w:val="clear" w:color="auto" w:fill="auto"/>
           </w:tcPr>
           <w:p>
@@ -1637,30 +1515,7 @@
         </w:tc>
         <w:tc>
           <w:tcPr>
-            <w:tcW w:w="1596" w:type="dxa"/>
-            <w:shd w:val="clear" w:color="auto" w:fill="auto"/>
-          </w:tcPr>
-          <w:p>
-            <w:pPr>
-              <w:rPr>
-                <w:rFonts w:ascii="Calibri" w:eastAsia="Calibri" w:hAnsi="Calibri"/>
-                <w:sz w:val="20"/>
-                <w:szCs w:val="22"/>
-              </w:rPr>
-            </w:pPr>
-            <w:r>
-              <w:rPr>
-                <w:rFonts w:ascii="Calibri" w:eastAsia="Calibri" w:hAnsi="Calibri"/>
-                <w:sz w:val="20"/>
-                <w:szCs w:val="22"/>
-              </w:rPr>
-              <w:t>M 12:00</w:t>
-            </w:r>
-          </w:p>
-        </w:tc>
-        <w:tc>
-          <w:tcPr>
-            <w:tcW w:w="1596" w:type="dxa"/>
+            <w:tcW w:w="1470" w:type="dxa"/>
             <w:shd w:val="clear" w:color="auto" w:fill="auto"/>
           </w:tcPr>
           <w:p>
@@ -1683,7 +1538,7 @@
         </w:tc>
         <w:tc>
           <w:tcPr>
-            <w:tcW w:w="1596" w:type="dxa"/>
+            <w:tcW w:w="1427" w:type="dxa"/>
             <w:shd w:val="clear" w:color="auto" w:fill="auto"/>
           </w:tcPr>
           <w:p>
@@ -2102,37 +1957,36 @@
           <w:rFonts w:asciiTheme="minorHAnsi" w:hAnsiTheme="minorHAnsi"/>
           <w:sz w:val="22"/>
         </w:rPr>
-        <w:t>Column 4: existing appointment date/time to change</w:t>
-      </w:r>
-    </w:p>
-    <w:p>
-      <w:pPr>
-        <w:rPr>
-          <w:rFonts w:asciiTheme="minorHAnsi" w:hAnsiTheme="minorHAnsi"/>
-          <w:sz w:val="22"/>
-        </w:rPr>
-      </w:pPr>
-      <w:r>
-        <w:rPr>
-          <w:rFonts w:asciiTheme="minorHAnsi" w:hAnsiTheme="minorHAnsi"/>
-          <w:sz w:val="22"/>
-        </w:rPr>
-        <w:t>Column 5: new appointment preference criteria</w:t>
-      </w:r>
-    </w:p>
-    <w:p>
-      <w:pPr>
-        <w:rPr>
-          <w:rFonts w:asciiTheme="minorHAnsi" w:hAnsiTheme="minorHAnsi"/>
-          <w:sz w:val="22"/>
-        </w:rPr>
-      </w:pPr>
-      <w:r>
-        <w:rPr>
-          <w:rFonts w:asciiTheme="minorHAnsi" w:hAnsiTheme="minorHAnsi"/>
-          <w:sz w:val="22"/>
-        </w:rPr>
-        <w:t>Column 6: appointment length</w:t>
+        <w:t>Column 4: new appointment preference criteria</w:t>
+      </w:r>
+    </w:p>
+    <w:p>
+      <w:pPr>
+        <w:rPr>
+          <w:rFonts w:asciiTheme="minorHAnsi" w:hAnsiTheme="minorHAnsi"/>
+          <w:sz w:val="22"/>
+        </w:rPr>
+      </w:pPr>
+      <w:r>
+        <w:rPr>
+          <w:rFonts w:asciiTheme="minorHAnsi" w:hAnsiTheme="minorHAnsi"/>
+          <w:sz w:val="22"/>
+        </w:rPr>
+        <w:t xml:space="preserve">Column </w:t>
+      </w:r>
+      <w:r>
+        <w:rPr>
+          <w:rFonts w:asciiTheme="minorHAnsi" w:hAnsiTheme="minorHAnsi"/>
+          <w:sz w:val="22"/>
+        </w:rPr>
+        <w:t>5</w:t>
+      </w:r>
+      <w:r>
+        <w:rPr>
+          <w:rFonts w:asciiTheme="minorHAnsi" w:hAnsiTheme="minorHAnsi"/>
+          <w:sz w:val="22"/>
+        </w:rPr>
+        <w:t>: appointment length</w:t>
       </w:r>
     </w:p>
     <w:p>
@@ -2505,6 +2359,7 @@
     <w:lsdException w:name="HTML Sample" w:semiHidden="1" w:unhideWhenUsed="1"/>
     <w:lsdException w:name="HTML Typewriter" w:semiHidden="1" w:unhideWhenUsed="1"/>
     <w:lsdException w:name="HTML Variable" w:semiHidden="1" w:unhideWhenUsed="1"/>
+    <w:lsdException w:name="Normal Table" w:semiHidden="1" w:unhideWhenUsed="1"/>
     <w:lsdException w:name="annotation subject" w:semiHidden="1" w:unhideWhenUsed="1"/>
     <w:lsdException w:name="No List" w:semiHidden="1" w:unhideWhenUsed="1"/>
     <w:lsdException w:name="Outline List 1" w:semiHidden="1" w:unhideWhenUsed="1"/>
@@ -2550,9 +2405,11 @@
     <w:lsdException w:name="Table Subtle 1" w:semiHidden="1" w:unhideWhenUsed="1"/>
     <w:lsdException w:name="Table Subtle 2" w:semiHidden="1" w:unhideWhenUsed="1"/>
     <w:lsdException w:name="Table Web 1" w:semiHidden="1" w:unhideWhenUsed="1"/>
+    <w:lsdException w:name="Table Web 2" w:semiHidden="1" w:unhideWhenUsed="1"/>
     <w:lsdException w:name="Table Web 3" w:semiHidden="1" w:unhideWhenUsed="1"/>
     <w:lsdException w:name="Balloon Text" w:semiHidden="1" w:unhideWhenUsed="1"/>
     <w:lsdException w:name="Table Grid" w:uiPriority="59"/>
+    <w:lsdException w:name="Table Theme" w:semiHidden="1" w:unhideWhenUsed="1"/>
     <w:lsdException w:name="Placeholder Text" w:semiHidden="1"/>
     <w:lsdException w:name="No Spacing" w:uiPriority="1" w:qFormat="1"/>
     <w:lsdException w:name="Light Shading" w:uiPriority="60"/>

</xml_diff>

<commit_message>
Structure cleanup and separated parse loops for patients and appointments.
</commit_message>
<xml_diff>
--- a/2021 - Assignment 4.docx
+++ b/2021 - Assignment 4.docx
@@ -1,6 +1,6 @@
 
 <file path=word/document.xml><?xml version="1.0" encoding="utf-8"?>
-<w:document xmlns:wpc="http://schemas.microsoft.com/office/word/2010/wordprocessingCanvas" xmlns:cx="http://schemas.microsoft.com/office/drawing/2014/chartex" xmlns:cx1="http://schemas.microsoft.com/office/drawing/2015/9/8/chartex" xmlns:cx2="http://schemas.microsoft.com/office/drawing/2015/10/21/chartex" xmlns:cx3="http://schemas.microsoft.com/office/drawing/2016/5/9/chartex" xmlns:cx4="http://schemas.microsoft.com/office/drawing/2016/5/10/chartex" xmlns:cx5="http://schemas.microsoft.com/office/drawing/2016/5/11/chartex" xmlns:cx6="http://schemas.microsoft.com/office/drawing/2016/5/12/chartex" xmlns:cx7="http://schemas.microsoft.com/office/drawing/2016/5/13/chartex" xmlns:cx8="http://schemas.microsoft.com/office/drawing/2016/5/14/chartex" xmlns:mc="http://schemas.openxmlformats.org/markup-compatibility/2006" xmlns:aink="http://schemas.microsoft.com/office/drawing/2016/ink" xmlns:am3d="http://schemas.microsoft.com/office/drawing/2017/model3d" xmlns:o="urn:schemas-microsoft-com:office:office" xmlns:r="http://schemas.openxmlformats.org/officeDocument/2006/relationships" xmlns:m="http://schemas.openxmlformats.org/officeDocument/2006/math" xmlns:v="urn:schemas-microsoft-com:vml" xmlns:wp14="http://schemas.microsoft.com/office/word/2010/wordprocessingDrawing" xmlns:wp="http://schemas.openxmlformats.org/drawingml/2006/wordprocessingDrawing" xmlns:w10="urn:schemas-microsoft-com:office:word" xmlns:w="http://schemas.openxmlformats.org/wordprocessingml/2006/main" xmlns:w14="http://schemas.microsoft.com/office/word/2010/wordml" xmlns:w15="http://schemas.microsoft.com/office/word/2012/wordml" xmlns:w16cex="http://schemas.microsoft.com/office/word/2018/wordml/cex" xmlns:w16cid="http://schemas.microsoft.com/office/word/2016/wordml/cid" xmlns:w16="http://schemas.microsoft.com/office/word/2018/wordml" xmlns:w16se="http://schemas.microsoft.com/office/word/2015/wordml/symex" xmlns:wpg="http://schemas.microsoft.com/office/word/2010/wordprocessingGroup" xmlns:wpi="http://schemas.microsoft.com/office/word/2010/wordprocessingInk" xmlns:wne="http://schemas.microsoft.com/office/word/2006/wordml" xmlns:wps="http://schemas.microsoft.com/office/word/2010/wordprocessingShape" mc:Ignorable="w14 w15 w16se w16cid w16 w16cex wp14">
+<w:document xmlns:wpc="http://schemas.microsoft.com/office/word/2010/wordprocessingCanvas" xmlns:cx="http://schemas.microsoft.com/office/drawing/2014/chartex" xmlns:cx1="http://schemas.microsoft.com/office/drawing/2015/9/8/chartex" xmlns:cx2="http://schemas.microsoft.com/office/drawing/2015/10/21/chartex" xmlns:cx3="http://schemas.microsoft.com/office/drawing/2016/5/9/chartex" xmlns:cx4="http://schemas.microsoft.com/office/drawing/2016/5/10/chartex" xmlns:cx5="http://schemas.microsoft.com/office/drawing/2016/5/11/chartex" xmlns:cx6="http://schemas.microsoft.com/office/drawing/2016/5/12/chartex" xmlns:cx7="http://schemas.microsoft.com/office/drawing/2016/5/13/chartex" xmlns:cx8="http://schemas.microsoft.com/office/drawing/2016/5/14/chartex" xmlns:mc="http://schemas.openxmlformats.org/markup-compatibility/2006" xmlns:aink="http://schemas.microsoft.com/office/drawing/2016/ink" xmlns:am3d="http://schemas.microsoft.com/office/drawing/2017/model3d" xmlns:o="urn:schemas-microsoft-com:office:office" xmlns:r="http://schemas.openxmlformats.org/officeDocument/2006/relationships" xmlns:m="http://schemas.openxmlformats.org/officeDocument/2006/math" xmlns:v="urn:schemas-microsoft-com:vml" xmlns:wp14="http://schemas.microsoft.com/office/word/2010/wordprocessingDrawing" xmlns:wp="http://schemas.openxmlformats.org/drawingml/2006/wordprocessingDrawing" xmlns:w10="urn:schemas-microsoft-com:office:word" xmlns:w="http://schemas.openxmlformats.org/wordprocessingml/2006/main" xmlns:w14="http://schemas.microsoft.com/office/word/2010/wordml" xmlns:w15="http://schemas.microsoft.com/office/word/2012/wordml" xmlns:w16cex="http://schemas.microsoft.com/office/word/2018/wordml/cex" xmlns:w16cid="http://schemas.microsoft.com/office/word/2016/wordml/cid" xmlns:w16="http://schemas.microsoft.com/office/word/2018/wordml" xmlns:w16sdtdh="http://schemas.microsoft.com/office/word/2020/wordml/sdtdatahash" xmlns:w16se="http://schemas.microsoft.com/office/word/2015/wordml/symex" xmlns:wpg="http://schemas.microsoft.com/office/word/2010/wordprocessingGroup" xmlns:wpi="http://schemas.microsoft.com/office/word/2010/wordprocessingInk" xmlns:wne="http://schemas.microsoft.com/office/word/2006/wordml" xmlns:wps="http://schemas.microsoft.com/office/word/2010/wordprocessingShape" mc:Ignorable="w14 w15 w16se w16cid w16 w16cex w16sdtdh wp14">
   <w:body>
     <w:p>
       <w:pPr>
@@ -2125,7 +2125,7 @@
 </file>
 
 <file path=word/endnotes.xml><?xml version="1.0" encoding="utf-8"?>
-<w:endnotes xmlns:wpc="http://schemas.microsoft.com/office/word/2010/wordprocessingCanvas" xmlns:cx="http://schemas.microsoft.com/office/drawing/2014/chartex" xmlns:cx1="http://schemas.microsoft.com/office/drawing/2015/9/8/chartex" xmlns:cx2="http://schemas.microsoft.com/office/drawing/2015/10/21/chartex" xmlns:cx3="http://schemas.microsoft.com/office/drawing/2016/5/9/chartex" xmlns:cx4="http://schemas.microsoft.com/office/drawing/2016/5/10/chartex" xmlns:cx5="http://schemas.microsoft.com/office/drawing/2016/5/11/chartex" xmlns:cx6="http://schemas.microsoft.com/office/drawing/2016/5/12/chartex" xmlns:cx7="http://schemas.microsoft.com/office/drawing/2016/5/13/chartex" xmlns:cx8="http://schemas.microsoft.com/office/drawing/2016/5/14/chartex" xmlns:mc="http://schemas.openxmlformats.org/markup-compatibility/2006" xmlns:aink="http://schemas.microsoft.com/office/drawing/2016/ink" xmlns:am3d="http://schemas.microsoft.com/office/drawing/2017/model3d" xmlns:o="urn:schemas-microsoft-com:office:office" xmlns:r="http://schemas.openxmlformats.org/officeDocument/2006/relationships" xmlns:m="http://schemas.openxmlformats.org/officeDocument/2006/math" xmlns:v="urn:schemas-microsoft-com:vml" xmlns:wp14="http://schemas.microsoft.com/office/word/2010/wordprocessingDrawing" xmlns:wp="http://schemas.openxmlformats.org/drawingml/2006/wordprocessingDrawing" xmlns:w10="urn:schemas-microsoft-com:office:word" xmlns:w="http://schemas.openxmlformats.org/wordprocessingml/2006/main" xmlns:w14="http://schemas.microsoft.com/office/word/2010/wordml" xmlns:w15="http://schemas.microsoft.com/office/word/2012/wordml" xmlns:w16cex="http://schemas.microsoft.com/office/word/2018/wordml/cex" xmlns:w16cid="http://schemas.microsoft.com/office/word/2016/wordml/cid" xmlns:w16="http://schemas.microsoft.com/office/word/2018/wordml" xmlns:w16se="http://schemas.microsoft.com/office/word/2015/wordml/symex" xmlns:wpg="http://schemas.microsoft.com/office/word/2010/wordprocessingGroup" xmlns:wpi="http://schemas.microsoft.com/office/word/2010/wordprocessingInk" xmlns:wne="http://schemas.microsoft.com/office/word/2006/wordml" xmlns:wps="http://schemas.microsoft.com/office/word/2010/wordprocessingShape" mc:Ignorable="w14 w15 w16se w16cid w16 w16cex wp14">
+<w:endnotes xmlns:wpc="http://schemas.microsoft.com/office/word/2010/wordprocessingCanvas" xmlns:cx="http://schemas.microsoft.com/office/drawing/2014/chartex" xmlns:cx1="http://schemas.microsoft.com/office/drawing/2015/9/8/chartex" xmlns:cx2="http://schemas.microsoft.com/office/drawing/2015/10/21/chartex" xmlns:cx3="http://schemas.microsoft.com/office/drawing/2016/5/9/chartex" xmlns:cx4="http://schemas.microsoft.com/office/drawing/2016/5/10/chartex" xmlns:cx5="http://schemas.microsoft.com/office/drawing/2016/5/11/chartex" xmlns:cx6="http://schemas.microsoft.com/office/drawing/2016/5/12/chartex" xmlns:cx7="http://schemas.microsoft.com/office/drawing/2016/5/13/chartex" xmlns:cx8="http://schemas.microsoft.com/office/drawing/2016/5/14/chartex" xmlns:mc="http://schemas.openxmlformats.org/markup-compatibility/2006" xmlns:aink="http://schemas.microsoft.com/office/drawing/2016/ink" xmlns:am3d="http://schemas.microsoft.com/office/drawing/2017/model3d" xmlns:o="urn:schemas-microsoft-com:office:office" xmlns:r="http://schemas.openxmlformats.org/officeDocument/2006/relationships" xmlns:m="http://schemas.openxmlformats.org/officeDocument/2006/math" xmlns:v="urn:schemas-microsoft-com:vml" xmlns:wp14="http://schemas.microsoft.com/office/word/2010/wordprocessingDrawing" xmlns:wp="http://schemas.openxmlformats.org/drawingml/2006/wordprocessingDrawing" xmlns:w10="urn:schemas-microsoft-com:office:word" xmlns:w="http://schemas.openxmlformats.org/wordprocessingml/2006/main" xmlns:w14="http://schemas.microsoft.com/office/word/2010/wordml" xmlns:w15="http://schemas.microsoft.com/office/word/2012/wordml" xmlns:w16cex="http://schemas.microsoft.com/office/word/2018/wordml/cex" xmlns:w16cid="http://schemas.microsoft.com/office/word/2016/wordml/cid" xmlns:w16="http://schemas.microsoft.com/office/word/2018/wordml" xmlns:w16sdtdh="http://schemas.microsoft.com/office/word/2020/wordml/sdtdatahash" xmlns:w16se="http://schemas.microsoft.com/office/word/2015/wordml/symex" xmlns:wpg="http://schemas.microsoft.com/office/word/2010/wordprocessingGroup" xmlns:wpi="http://schemas.microsoft.com/office/word/2010/wordprocessingInk" xmlns:wne="http://schemas.microsoft.com/office/word/2006/wordml" xmlns:wps="http://schemas.microsoft.com/office/word/2010/wordprocessingShape" mc:Ignorable="w14 w15 w16se w16cid w16 w16cex w16sdtdh wp14">
   <w:endnote w:type="separator" w:id="-1">
     <w:p>
       <w:r>
@@ -2144,7 +2144,7 @@
 </file>
 
 <file path=word/footer1.xml><?xml version="1.0" encoding="utf-8"?>
-<w:ftr xmlns:wpc="http://schemas.microsoft.com/office/word/2010/wordprocessingCanvas" xmlns:cx="http://schemas.microsoft.com/office/drawing/2014/chartex" xmlns:cx1="http://schemas.microsoft.com/office/drawing/2015/9/8/chartex" xmlns:cx2="http://schemas.microsoft.com/office/drawing/2015/10/21/chartex" xmlns:cx3="http://schemas.microsoft.com/office/drawing/2016/5/9/chartex" xmlns:cx4="http://schemas.microsoft.com/office/drawing/2016/5/10/chartex" xmlns:cx5="http://schemas.microsoft.com/office/drawing/2016/5/11/chartex" xmlns:cx6="http://schemas.microsoft.com/office/drawing/2016/5/12/chartex" xmlns:cx7="http://schemas.microsoft.com/office/drawing/2016/5/13/chartex" xmlns:cx8="http://schemas.microsoft.com/office/drawing/2016/5/14/chartex" xmlns:mc="http://schemas.openxmlformats.org/markup-compatibility/2006" xmlns:aink="http://schemas.microsoft.com/office/drawing/2016/ink" xmlns:am3d="http://schemas.microsoft.com/office/drawing/2017/model3d" xmlns:o="urn:schemas-microsoft-com:office:office" xmlns:r="http://schemas.openxmlformats.org/officeDocument/2006/relationships" xmlns:m="http://schemas.openxmlformats.org/officeDocument/2006/math" xmlns:v="urn:schemas-microsoft-com:vml" xmlns:wp14="http://schemas.microsoft.com/office/word/2010/wordprocessingDrawing" xmlns:wp="http://schemas.openxmlformats.org/drawingml/2006/wordprocessingDrawing" xmlns:w10="urn:schemas-microsoft-com:office:word" xmlns:w="http://schemas.openxmlformats.org/wordprocessingml/2006/main" xmlns:w14="http://schemas.microsoft.com/office/word/2010/wordml" xmlns:w15="http://schemas.microsoft.com/office/word/2012/wordml" xmlns:w16cex="http://schemas.microsoft.com/office/word/2018/wordml/cex" xmlns:w16cid="http://schemas.microsoft.com/office/word/2016/wordml/cid" xmlns:w16="http://schemas.microsoft.com/office/word/2018/wordml" xmlns:w16se="http://schemas.microsoft.com/office/word/2015/wordml/symex" xmlns:wpg="http://schemas.microsoft.com/office/word/2010/wordprocessingGroup" xmlns:wpi="http://schemas.microsoft.com/office/word/2010/wordprocessingInk" xmlns:wne="http://schemas.microsoft.com/office/word/2006/wordml" xmlns:wps="http://schemas.microsoft.com/office/word/2010/wordprocessingShape" mc:Ignorable="w14 w15 w16se w16cid w16 w16cex wp14">
+<w:ftr xmlns:wpc="http://schemas.microsoft.com/office/word/2010/wordprocessingCanvas" xmlns:cx="http://schemas.microsoft.com/office/drawing/2014/chartex" xmlns:cx1="http://schemas.microsoft.com/office/drawing/2015/9/8/chartex" xmlns:cx2="http://schemas.microsoft.com/office/drawing/2015/10/21/chartex" xmlns:cx3="http://schemas.microsoft.com/office/drawing/2016/5/9/chartex" xmlns:cx4="http://schemas.microsoft.com/office/drawing/2016/5/10/chartex" xmlns:cx5="http://schemas.microsoft.com/office/drawing/2016/5/11/chartex" xmlns:cx6="http://schemas.microsoft.com/office/drawing/2016/5/12/chartex" xmlns:cx7="http://schemas.microsoft.com/office/drawing/2016/5/13/chartex" xmlns:cx8="http://schemas.microsoft.com/office/drawing/2016/5/14/chartex" xmlns:mc="http://schemas.openxmlformats.org/markup-compatibility/2006" xmlns:aink="http://schemas.microsoft.com/office/drawing/2016/ink" xmlns:am3d="http://schemas.microsoft.com/office/drawing/2017/model3d" xmlns:o="urn:schemas-microsoft-com:office:office" xmlns:r="http://schemas.openxmlformats.org/officeDocument/2006/relationships" xmlns:m="http://schemas.openxmlformats.org/officeDocument/2006/math" xmlns:v="urn:schemas-microsoft-com:vml" xmlns:wp14="http://schemas.microsoft.com/office/word/2010/wordprocessingDrawing" xmlns:wp="http://schemas.openxmlformats.org/drawingml/2006/wordprocessingDrawing" xmlns:w10="urn:schemas-microsoft-com:office:word" xmlns:w="http://schemas.openxmlformats.org/wordprocessingml/2006/main" xmlns:w14="http://schemas.microsoft.com/office/word/2010/wordml" xmlns:w15="http://schemas.microsoft.com/office/word/2012/wordml" xmlns:w16cex="http://schemas.microsoft.com/office/word/2018/wordml/cex" xmlns:w16cid="http://schemas.microsoft.com/office/word/2016/wordml/cid" xmlns:w16="http://schemas.microsoft.com/office/word/2018/wordml" xmlns:w16sdtdh="http://schemas.microsoft.com/office/word/2020/wordml/sdtdatahash" xmlns:w16se="http://schemas.microsoft.com/office/word/2015/wordml/symex" xmlns:wpg="http://schemas.microsoft.com/office/word/2010/wordprocessingGroup" xmlns:wpi="http://schemas.microsoft.com/office/word/2010/wordprocessingInk" xmlns:wne="http://schemas.microsoft.com/office/word/2006/wordml" xmlns:wps="http://schemas.microsoft.com/office/word/2010/wordprocessingShape" mc:Ignorable="w14 w15 w16se w16cid w16 w16cex w16sdtdh wp14">
   <w:p>
     <w:pPr>
       <w:pStyle w:val="Footer"/>
@@ -2224,7 +2224,7 @@
 </file>
 
 <file path=word/footnotes.xml><?xml version="1.0" encoding="utf-8"?>
-<w:footnotes xmlns:wpc="http://schemas.microsoft.com/office/word/2010/wordprocessingCanvas" xmlns:cx="http://schemas.microsoft.com/office/drawing/2014/chartex" xmlns:cx1="http://schemas.microsoft.com/office/drawing/2015/9/8/chartex" xmlns:cx2="http://schemas.microsoft.com/office/drawing/2015/10/21/chartex" xmlns:cx3="http://schemas.microsoft.com/office/drawing/2016/5/9/chartex" xmlns:cx4="http://schemas.microsoft.com/office/drawing/2016/5/10/chartex" xmlns:cx5="http://schemas.microsoft.com/office/drawing/2016/5/11/chartex" xmlns:cx6="http://schemas.microsoft.com/office/drawing/2016/5/12/chartex" xmlns:cx7="http://schemas.microsoft.com/office/drawing/2016/5/13/chartex" xmlns:cx8="http://schemas.microsoft.com/office/drawing/2016/5/14/chartex" xmlns:mc="http://schemas.openxmlformats.org/markup-compatibility/2006" xmlns:aink="http://schemas.microsoft.com/office/drawing/2016/ink" xmlns:am3d="http://schemas.microsoft.com/office/drawing/2017/model3d" xmlns:o="urn:schemas-microsoft-com:office:office" xmlns:r="http://schemas.openxmlformats.org/officeDocument/2006/relationships" xmlns:m="http://schemas.openxmlformats.org/officeDocument/2006/math" xmlns:v="urn:schemas-microsoft-com:vml" xmlns:wp14="http://schemas.microsoft.com/office/word/2010/wordprocessingDrawing" xmlns:wp="http://schemas.openxmlformats.org/drawingml/2006/wordprocessingDrawing" xmlns:w10="urn:schemas-microsoft-com:office:word" xmlns:w="http://schemas.openxmlformats.org/wordprocessingml/2006/main" xmlns:w14="http://schemas.microsoft.com/office/word/2010/wordml" xmlns:w15="http://schemas.microsoft.com/office/word/2012/wordml" xmlns:w16cex="http://schemas.microsoft.com/office/word/2018/wordml/cex" xmlns:w16cid="http://schemas.microsoft.com/office/word/2016/wordml/cid" xmlns:w16="http://schemas.microsoft.com/office/word/2018/wordml" xmlns:w16se="http://schemas.microsoft.com/office/word/2015/wordml/symex" xmlns:wpg="http://schemas.microsoft.com/office/word/2010/wordprocessingGroup" xmlns:wpi="http://schemas.microsoft.com/office/word/2010/wordprocessingInk" xmlns:wne="http://schemas.microsoft.com/office/word/2006/wordml" xmlns:wps="http://schemas.microsoft.com/office/word/2010/wordprocessingShape" mc:Ignorable="w14 w15 w16se w16cid w16 w16cex wp14">
+<w:footnotes xmlns:wpc="http://schemas.microsoft.com/office/word/2010/wordprocessingCanvas" xmlns:cx="http://schemas.microsoft.com/office/drawing/2014/chartex" xmlns:cx1="http://schemas.microsoft.com/office/drawing/2015/9/8/chartex" xmlns:cx2="http://schemas.microsoft.com/office/drawing/2015/10/21/chartex" xmlns:cx3="http://schemas.microsoft.com/office/drawing/2016/5/9/chartex" xmlns:cx4="http://schemas.microsoft.com/office/drawing/2016/5/10/chartex" xmlns:cx5="http://schemas.microsoft.com/office/drawing/2016/5/11/chartex" xmlns:cx6="http://schemas.microsoft.com/office/drawing/2016/5/12/chartex" xmlns:cx7="http://schemas.microsoft.com/office/drawing/2016/5/13/chartex" xmlns:cx8="http://schemas.microsoft.com/office/drawing/2016/5/14/chartex" xmlns:mc="http://schemas.openxmlformats.org/markup-compatibility/2006" xmlns:aink="http://schemas.microsoft.com/office/drawing/2016/ink" xmlns:am3d="http://schemas.microsoft.com/office/drawing/2017/model3d" xmlns:o="urn:schemas-microsoft-com:office:office" xmlns:r="http://schemas.openxmlformats.org/officeDocument/2006/relationships" xmlns:m="http://schemas.openxmlformats.org/officeDocument/2006/math" xmlns:v="urn:schemas-microsoft-com:vml" xmlns:wp14="http://schemas.microsoft.com/office/word/2010/wordprocessingDrawing" xmlns:wp="http://schemas.openxmlformats.org/drawingml/2006/wordprocessingDrawing" xmlns:w10="urn:schemas-microsoft-com:office:word" xmlns:w="http://schemas.openxmlformats.org/wordprocessingml/2006/main" xmlns:w14="http://schemas.microsoft.com/office/word/2010/wordml" xmlns:w15="http://schemas.microsoft.com/office/word/2012/wordml" xmlns:w16cex="http://schemas.microsoft.com/office/word/2018/wordml/cex" xmlns:w16cid="http://schemas.microsoft.com/office/word/2016/wordml/cid" xmlns:w16="http://schemas.microsoft.com/office/word/2018/wordml" xmlns:w16sdtdh="http://schemas.microsoft.com/office/word/2020/wordml/sdtdatahash" xmlns:w16se="http://schemas.microsoft.com/office/word/2015/wordml/symex" xmlns:wpg="http://schemas.microsoft.com/office/word/2010/wordprocessingGroup" xmlns:wpi="http://schemas.microsoft.com/office/word/2010/wordprocessingInk" xmlns:wne="http://schemas.microsoft.com/office/word/2006/wordml" xmlns:wps="http://schemas.microsoft.com/office/word/2010/wordprocessingShape" mc:Ignorable="w14 w15 w16se w16cid w16 w16cex w16sdtdh wp14">
   <w:footnote w:type="separator" w:id="-1">
     <w:p>
       <w:r>
@@ -2243,7 +2243,7 @@
 </file>
 
 <file path=word/styles.xml><?xml version="1.0" encoding="utf-8"?>
-<w:styles xmlns:mc="http://schemas.openxmlformats.org/markup-compatibility/2006" xmlns:r="http://schemas.openxmlformats.org/officeDocument/2006/relationships" xmlns:w="http://schemas.openxmlformats.org/wordprocessingml/2006/main" xmlns:w14="http://schemas.microsoft.com/office/word/2010/wordml" xmlns:w15="http://schemas.microsoft.com/office/word/2012/wordml" xmlns:w16cex="http://schemas.microsoft.com/office/word/2018/wordml/cex" xmlns:w16cid="http://schemas.microsoft.com/office/word/2016/wordml/cid" xmlns:w16="http://schemas.microsoft.com/office/word/2018/wordml" xmlns:w16se="http://schemas.microsoft.com/office/word/2015/wordml/symex" mc:Ignorable="w14 w15 w16se w16cid w16 w16cex">
+<w:styles xmlns:mc="http://schemas.openxmlformats.org/markup-compatibility/2006" xmlns:r="http://schemas.openxmlformats.org/officeDocument/2006/relationships" xmlns:w="http://schemas.openxmlformats.org/wordprocessingml/2006/main" xmlns:w14="http://schemas.microsoft.com/office/word/2010/wordml" xmlns:w15="http://schemas.microsoft.com/office/word/2012/wordml" xmlns:w16cex="http://schemas.microsoft.com/office/word/2018/wordml/cex" xmlns:w16cid="http://schemas.microsoft.com/office/word/2016/wordml/cid" xmlns:w16="http://schemas.microsoft.com/office/word/2018/wordml" xmlns:w16sdtdh="http://schemas.microsoft.com/office/word/2020/wordml/sdtdatahash" xmlns:w16se="http://schemas.microsoft.com/office/word/2015/wordml/symex" mc:Ignorable="w14 w15 w16se w16cid w16 w16cex w16sdtdh">
   <w:docDefaults>
     <w:rPrDefault>
       <w:rPr>
@@ -2769,6 +2769,65 @@
       </w:tblBorders>
     </w:tblPr>
   </w:style>
+  <w:style w:type="character" w:styleId="CommentReference">
+    <w:name w:val="annotation reference"/>
+    <w:basedOn w:val="DefaultParagraphFont"/>
+    <w:uiPriority w:val="99"/>
+    <w:semiHidden/>
+    <w:unhideWhenUsed/>
+    <w:rsid w:val="00886E0F"/>
+    <w:rPr>
+      <w:sz w:val="16"/>
+      <w:szCs w:val="16"/>
+    </w:rPr>
+  </w:style>
+  <w:style w:type="paragraph" w:styleId="CommentText">
+    <w:name w:val="annotation text"/>
+    <w:basedOn w:val="Normal"/>
+    <w:link w:val="CommentTextChar"/>
+    <w:uiPriority w:val="99"/>
+    <w:semiHidden/>
+    <w:unhideWhenUsed/>
+    <w:rsid w:val="00886E0F"/>
+    <w:rPr>
+      <w:sz w:val="20"/>
+      <w:szCs w:val="20"/>
+    </w:rPr>
+  </w:style>
+  <w:style w:type="character" w:customStyle="1" w:styleId="CommentTextChar">
+    <w:name w:val="Comment Text Char"/>
+    <w:basedOn w:val="DefaultParagraphFont"/>
+    <w:link w:val="CommentText"/>
+    <w:uiPriority w:val="99"/>
+    <w:semiHidden/>
+    <w:rsid w:val="00886E0F"/>
+  </w:style>
+  <w:style w:type="paragraph" w:styleId="CommentSubject">
+    <w:name w:val="annotation subject"/>
+    <w:basedOn w:val="CommentText"/>
+    <w:next w:val="CommentText"/>
+    <w:link w:val="CommentSubjectChar"/>
+    <w:uiPriority w:val="99"/>
+    <w:semiHidden/>
+    <w:unhideWhenUsed/>
+    <w:rsid w:val="00886E0F"/>
+    <w:rPr>
+      <w:b/>
+      <w:bCs/>
+    </w:rPr>
+  </w:style>
+  <w:style w:type="character" w:customStyle="1" w:styleId="CommentSubjectChar">
+    <w:name w:val="Comment Subject Char"/>
+    <w:basedOn w:val="CommentTextChar"/>
+    <w:link w:val="CommentSubject"/>
+    <w:uiPriority w:val="99"/>
+    <w:semiHidden/>
+    <w:rsid w:val="00886E0F"/>
+    <w:rPr>
+      <w:b/>
+      <w:bCs/>
+    </w:rPr>
+  </w:style>
 </w:styles>
 </file>
 

</xml_diff>